<commit_message>
update particle doc, add newSchedule endpoint
</commit_message>
<xml_diff>
--- a/particle documentation.docx
+++ b/particle documentation.docx
@@ -11,7 +11,8 @@
     <w:tbl>
       <w:tblPr>
         <w:tblStyle w:val="TableGrid"/>
-        <w:tblW w:w="0" w:type="auto"/>
+        <w:tblpPr w:leftFromText="180" w:rightFromText="180" w:horzAnchor="margin" w:tblpXSpec="center" w:tblpY="509"/>
+        <w:tblW w:w="11043" w:type="dxa"/>
         <w:tblLayout w:type="fixed"/>
         <w:tblLook w:val="04A0" w:firstRow="1" w:lastRow="0" w:firstColumn="1" w:lastColumn="0" w:noHBand="0" w:noVBand="1"/>
       </w:tblPr>
@@ -20,6 +21,7 @@
         <w:gridCol w:w="990"/>
         <w:gridCol w:w="5412"/>
         <w:gridCol w:w="1693"/>
+        <w:gridCol w:w="1693"/>
       </w:tblGrid>
       <w:tr>
         <w:tc>
@@ -95,6 +97,34 @@
             </w:r>
           </w:p>
         </w:tc>
+        <w:tc>
+          <w:tcPr>
+            <w:tcW w:w="1693" w:type="dxa"/>
+          </w:tcPr>
+          <w:p>
+            <w:pPr>
+              <w:pStyle w:val="NormalWeb"/>
+              <w:spacing w:before="0" w:beforeAutospacing="0" w:after="0" w:afterAutospacing="0"/>
+              <w:rPr>
+                <w:rFonts w:ascii="Arial" w:hAnsi="Arial" w:cs="Arial"/>
+                <w:color w:val="000000"/>
+                <w:sz w:val="22"/>
+                <w:szCs w:val="22"/>
+                <w:shd w:val="clear" w:color="auto" w:fill="FFFFFF"/>
+              </w:rPr>
+            </w:pPr>
+            <w:r>
+              <w:rPr>
+                <w:rFonts w:ascii="Arial" w:hAnsi="Arial" w:cs="Arial"/>
+                <w:color w:val="000000"/>
+                <w:sz w:val="22"/>
+                <w:szCs w:val="22"/>
+                <w:shd w:val="clear" w:color="auto" w:fill="FFFFFF"/>
+              </w:rPr>
+              <w:t>Note</w:t>
+            </w:r>
+          </w:p>
+        </w:tc>
       </w:tr>
       <w:tr>
         <w:tc>
@@ -172,7 +202,29 @@
                 <w:szCs w:val="22"/>
                 <w:shd w:val="clear" w:color="auto" w:fill="FFFFFF"/>
               </w:rPr>
-              <w:t>https://api.particle.io/v1/devices/&lt;device-id&gt;/pulse?access_token=&lt;access-token&gt;</w:t>
+              <w:t>https://api.particle.io/v1/devices/&lt;device-id&gt;/</w:t>
+            </w:r>
+            <w:proofErr w:type="gramStart"/>
+            <w:r>
+              <w:rPr>
+                <w:rFonts w:ascii="Arial" w:hAnsi="Arial" w:cs="Arial"/>
+                <w:color w:val="000000"/>
+                <w:sz w:val="22"/>
+                <w:szCs w:val="22"/>
+                <w:shd w:val="clear" w:color="auto" w:fill="FFFFFF"/>
+              </w:rPr>
+              <w:t>pulse?access</w:t>
+            </w:r>
+            <w:proofErr w:type="gramEnd"/>
+            <w:r>
+              <w:rPr>
+                <w:rFonts w:ascii="Arial" w:hAnsi="Arial" w:cs="Arial"/>
+                <w:color w:val="000000"/>
+                <w:sz w:val="22"/>
+                <w:szCs w:val="22"/>
+                <w:shd w:val="clear" w:color="auto" w:fill="FFFFFF"/>
+              </w:rPr>
+              <w:t>_token=&lt;access-token&gt;</w:t>
             </w:r>
           </w:p>
         </w:tc>
@@ -198,6 +250,35 @@
           </w:p>
           <w:p/>
         </w:tc>
+        <w:tc>
+          <w:tcPr>
+            <w:tcW w:w="1693" w:type="dxa"/>
+            <w:vMerge w:val="restart"/>
+          </w:tcPr>
+          <w:p>
+            <w:pPr>
+              <w:pStyle w:val="NormalWeb"/>
+              <w:spacing w:before="0" w:beforeAutospacing="0" w:after="0" w:afterAutospacing="0"/>
+              <w:rPr>
+                <w:rFonts w:ascii="Arial" w:hAnsi="Arial" w:cs="Arial"/>
+                <w:color w:val="000000"/>
+                <w:sz w:val="22"/>
+                <w:szCs w:val="22"/>
+                <w:shd w:val="clear" w:color="auto" w:fill="FFFFFF"/>
+              </w:rPr>
+            </w:pPr>
+            <w:r>
+              <w:rPr>
+                <w:rFonts w:ascii="Arial" w:hAnsi="Arial" w:cs="Arial"/>
+                <w:color w:val="000000"/>
+                <w:sz w:val="22"/>
+                <w:szCs w:val="22"/>
+                <w:shd w:val="clear" w:color="auto" w:fill="FFFFFF"/>
+              </w:rPr>
+              <w:t>Argument is up to 63 characters</w:t>
+            </w:r>
+          </w:p>
+        </w:tc>
       </w:tr>
       <w:tr>
         <w:tc>
@@ -259,7 +340,29 @@
                 <w:szCs w:val="22"/>
                 <w:shd w:val="clear" w:color="auto" w:fill="FFFFFF"/>
               </w:rPr>
-              <w:t>https://api.particle.io/v1/devices/&lt;device-id&gt;/direction?access_token=&lt;access-token&gt;</w:t>
+              <w:t>https://api.particle.io/v1/devices/&lt;device-id&gt;/</w:t>
+            </w:r>
+            <w:proofErr w:type="gramStart"/>
+            <w:r>
+              <w:rPr>
+                <w:rFonts w:ascii="Arial" w:hAnsi="Arial" w:cs="Arial"/>
+                <w:color w:val="000000"/>
+                <w:sz w:val="22"/>
+                <w:szCs w:val="22"/>
+                <w:shd w:val="clear" w:color="auto" w:fill="FFFFFF"/>
+              </w:rPr>
+              <w:t>direction?access</w:t>
+            </w:r>
+            <w:proofErr w:type="gramEnd"/>
+            <w:r>
+              <w:rPr>
+                <w:rFonts w:ascii="Arial" w:hAnsi="Arial" w:cs="Arial"/>
+                <w:color w:val="000000"/>
+                <w:sz w:val="22"/>
+                <w:szCs w:val="22"/>
+                <w:shd w:val="clear" w:color="auto" w:fill="FFFFFF"/>
+              </w:rPr>
+              <w:t>_token=&lt;access-token&gt;</w:t>
             </w:r>
           </w:p>
         </w:tc>
@@ -290,6 +393,23 @@
               <w:t>anti_clockwise</w:t>
             </w:r>
             <w:proofErr w:type="spellEnd"/>
+          </w:p>
+        </w:tc>
+        <w:tc>
+          <w:tcPr>
+            <w:tcW w:w="1693" w:type="dxa"/>
+            <w:vMerge/>
+          </w:tcPr>
+          <w:p>
+            <w:pPr>
+              <w:rPr>
+                <w:rFonts w:ascii="Arial" w:hAnsi="Arial" w:cs="Arial"/>
+                <w:color w:val="000000"/>
+                <w:sz w:val="22"/>
+                <w:szCs w:val="22"/>
+                <w:shd w:val="clear" w:color="auto" w:fill="FFFFFF"/>
+              </w:rPr>
+            </w:pPr>
           </w:p>
         </w:tc>
       </w:tr>
@@ -347,6 +467,13 @@
             </w:r>
           </w:p>
         </w:tc>
+        <w:tc>
+          <w:tcPr>
+            <w:tcW w:w="1693" w:type="dxa"/>
+            <w:vMerge/>
+          </w:tcPr>
+          <w:p/>
+        </w:tc>
       </w:tr>
       <w:tr>
         <w:trPr>
@@ -370,8 +497,6 @@
             <w:r>
               <w:t>POST</w:t>
             </w:r>
-            <w:bookmarkStart w:id="0" w:name="_GoBack"/>
-            <w:bookmarkEnd w:id="0"/>
           </w:p>
         </w:tc>
         <w:tc>
@@ -393,6 +518,7 @@
               <w:t xml:space="preserve"> </w:t>
             </w:r>
             <w:proofErr w:type="spellStart"/>
+            <w:proofErr w:type="gramStart"/>
             <w:r>
               <w:rPr>
                 <w:rFonts w:ascii="Arial" w:hAnsi="Arial" w:cs="Arial"/>
@@ -411,7 +537,18 @@
                 <w:szCs w:val="22"/>
                 <w:shd w:val="clear" w:color="auto" w:fill="FFFFFF"/>
               </w:rPr>
-              <w:t>?access_token</w:t>
+              <w:t>?access</w:t>
+            </w:r>
+            <w:proofErr w:type="gramEnd"/>
+            <w:r>
+              <w:rPr>
+                <w:rFonts w:ascii="Arial" w:hAnsi="Arial" w:cs="Arial"/>
+                <w:color w:val="000000"/>
+                <w:sz w:val="22"/>
+                <w:szCs w:val="22"/>
+                <w:shd w:val="clear" w:color="auto" w:fill="FFFFFF"/>
+              </w:rPr>
+              <w:t>_token</w:t>
             </w:r>
             <w:proofErr w:type="spellEnd"/>
             <w:r>
@@ -433,12 +570,189 @@
           <w:p>
             <w:r>
               <w:t>Angle, from 0 to 360</w:t>
+            </w:r>
+          </w:p>
+        </w:tc>
+        <w:tc>
+          <w:tcPr>
+            <w:tcW w:w="1693" w:type="dxa"/>
+            <w:vMerge/>
+          </w:tcPr>
+          <w:p/>
+        </w:tc>
+      </w:tr>
+      <w:tr>
+        <w:trPr>
+          <w:trHeight w:val="944"/>
+        </w:trPr>
+        <w:tc>
+          <w:tcPr>
+            <w:tcW w:w="1255" w:type="dxa"/>
+          </w:tcPr>
+          <w:p>
+            <w:r>
+              <w:t>Add schedule</w:t>
+            </w:r>
+          </w:p>
+        </w:tc>
+        <w:tc>
+          <w:tcPr>
+            <w:tcW w:w="990" w:type="dxa"/>
+          </w:tcPr>
+          <w:p>
+            <w:r>
+              <w:t>POST</w:t>
+            </w:r>
+          </w:p>
+        </w:tc>
+        <w:tc>
+          <w:tcPr>
+            <w:tcW w:w="5412" w:type="dxa"/>
+          </w:tcPr>
+          <w:p>
+            <w:pPr>
+              <w:rPr>
+                <w:rFonts w:ascii="Arial" w:hAnsi="Arial" w:cs="Arial"/>
+                <w:color w:val="000000"/>
+                <w:sz w:val="22"/>
+                <w:szCs w:val="22"/>
+                <w:shd w:val="clear" w:color="auto" w:fill="FFFFFF"/>
+              </w:rPr>
+            </w:pPr>
+            <w:r>
+              <w:rPr>
+                <w:rFonts w:ascii="Arial" w:hAnsi="Arial" w:cs="Arial"/>
+                <w:color w:val="000000"/>
+                <w:sz w:val="22"/>
+                <w:szCs w:val="22"/>
+                <w:shd w:val="clear" w:color="auto" w:fill="FFFFFF"/>
+              </w:rPr>
+              <w:t>https://api.particle.io/v1/devices/&lt;device-id&gt;/</w:t>
+            </w:r>
+            <w:r>
+              <w:t xml:space="preserve"> </w:t>
+            </w:r>
+            <w:proofErr w:type="spellStart"/>
+            <w:proofErr w:type="gramStart"/>
+            <w:r>
+              <w:rPr>
+                <w:rFonts w:ascii="Arial" w:hAnsi="Arial" w:cs="Arial"/>
+                <w:color w:val="000000"/>
+                <w:sz w:val="22"/>
+                <w:szCs w:val="22"/>
+                <w:shd w:val="clear" w:color="auto" w:fill="FFFFFF"/>
+              </w:rPr>
+              <w:t>newSchedule</w:t>
+            </w:r>
+            <w:r>
+              <w:rPr>
+                <w:rFonts w:ascii="Arial" w:hAnsi="Arial" w:cs="Arial"/>
+                <w:color w:val="000000"/>
+                <w:sz w:val="22"/>
+                <w:szCs w:val="22"/>
+                <w:shd w:val="clear" w:color="auto" w:fill="FFFFFF"/>
+              </w:rPr>
+              <w:t>?access</w:t>
+            </w:r>
+            <w:proofErr w:type="gramEnd"/>
+            <w:r>
+              <w:rPr>
+                <w:rFonts w:ascii="Arial" w:hAnsi="Arial" w:cs="Arial"/>
+                <w:color w:val="000000"/>
+                <w:sz w:val="22"/>
+                <w:szCs w:val="22"/>
+                <w:shd w:val="clear" w:color="auto" w:fill="FFFFFF"/>
+              </w:rPr>
+              <w:t>_token</w:t>
+            </w:r>
+            <w:proofErr w:type="spellEnd"/>
+            <w:r>
+              <w:rPr>
+                <w:rFonts w:ascii="Arial" w:hAnsi="Arial" w:cs="Arial"/>
+                <w:color w:val="000000"/>
+                <w:sz w:val="22"/>
+                <w:szCs w:val="22"/>
+                <w:shd w:val="clear" w:color="auto" w:fill="FFFFFF"/>
+              </w:rPr>
+              <w:t>=&lt;access-token&gt;</w:t>
+            </w:r>
+          </w:p>
+        </w:tc>
+        <w:tc>
+          <w:tcPr>
+            <w:tcW w:w="1693" w:type="dxa"/>
+          </w:tcPr>
+          <w:p>
+            <w:r>
+              <w:t>Time&lt;space&gt;degree</w:t>
+            </w:r>
+          </w:p>
+          <w:p>
+            <w:r>
+              <w:t>e.g. “</w:t>
+            </w:r>
+            <w:r>
+              <w:t>1400647897 30</w:t>
+            </w:r>
+            <w:r>
+              <w:t>”</w:t>
+            </w:r>
+          </w:p>
+        </w:tc>
+        <w:tc>
+          <w:tcPr>
+            <w:tcW w:w="1693" w:type="dxa"/>
+          </w:tcPr>
+          <w:p>
+            <w:r>
+              <w:rPr>
+                <w:rFonts w:ascii="Arial" w:hAnsi="Arial" w:cs="Arial"/>
+                <w:color w:val="000000"/>
+                <w:sz w:val="22"/>
+                <w:szCs w:val="22"/>
+                <w:shd w:val="clear" w:color="auto" w:fill="FFFFFF"/>
+              </w:rPr>
+              <w:t>Argument is up to 63 characters</w:t>
+            </w:r>
+            <w:r>
+              <w:rPr>
+                <w:rFonts w:ascii="Arial" w:hAnsi="Arial" w:cs="Arial"/>
+                <w:color w:val="000000"/>
+                <w:sz w:val="22"/>
+                <w:szCs w:val="22"/>
+                <w:shd w:val="clear" w:color="auto" w:fill="FFFFFF"/>
+              </w:rPr>
+              <w:t xml:space="preserve">, time is </w:t>
+            </w:r>
+            <w:r>
+              <w:rPr>
+                <w:rFonts w:ascii="Arial" w:hAnsi="Arial" w:cs="Arial"/>
+                <w:color w:val="000000"/>
+                <w:sz w:val="22"/>
+                <w:szCs w:val="22"/>
+                <w:shd w:val="clear" w:color="auto" w:fill="FFFFFF"/>
+              </w:rPr>
+              <w:t>epoch time</w:t>
+            </w:r>
+            <w:r>
+              <w:rPr>
+                <w:rFonts w:ascii="Arial" w:hAnsi="Arial" w:cs="Arial"/>
+                <w:color w:val="000000"/>
+                <w:sz w:val="22"/>
+                <w:szCs w:val="22"/>
+                <w:shd w:val="clear" w:color="auto" w:fill="FFFFFF"/>
+              </w:rPr>
+              <w:t>, degree from 0 to 360</w:t>
             </w:r>
           </w:p>
         </w:tc>
       </w:tr>
     </w:tbl>
     <w:p/>
+    <w:p>
+      <w:bookmarkStart w:id="0" w:name="_GoBack"/>
+      <w:bookmarkEnd w:id="0"/>
+    </w:p>
     <w:sectPr>
       <w:pgSz w:w="12240" w:h="15840"/>
       <w:pgMar w:top="1440" w:right="1440" w:bottom="1440" w:left="1440" w:header="720" w:footer="720" w:gutter="0"/>

</xml_diff>

<commit_message>
add library to local;add schedule trigger;add sortedlinkedlist to store degree
</commit_message>
<xml_diff>
--- a/particle documentation.docx
+++ b/particle documentation.docx
@@ -642,17 +642,7 @@
                 <w:szCs w:val="22"/>
                 <w:shd w:val="clear" w:color="auto" w:fill="FFFFFF"/>
               </w:rPr>
-              <w:t>newSchedule</w:t>
-            </w:r>
-            <w:r>
-              <w:rPr>
-                <w:rFonts w:ascii="Arial" w:hAnsi="Arial" w:cs="Arial"/>
-                <w:color w:val="000000"/>
-                <w:sz w:val="22"/>
-                <w:szCs w:val="22"/>
-                <w:shd w:val="clear" w:color="auto" w:fill="FFFFFF"/>
-              </w:rPr>
-              <w:t>?access</w:t>
+              <w:t>newSchedule?access</w:t>
             </w:r>
             <w:proofErr w:type="gramEnd"/>
             <w:r>
@@ -712,17 +702,7 @@
                 <w:szCs w:val="22"/>
                 <w:shd w:val="clear" w:color="auto" w:fill="FFFFFF"/>
               </w:rPr>
-              <w:t>Argument is up to 63 characters</w:t>
-            </w:r>
-            <w:r>
-              <w:rPr>
-                <w:rFonts w:ascii="Arial" w:hAnsi="Arial" w:cs="Arial"/>
-                <w:color w:val="000000"/>
-                <w:sz w:val="22"/>
-                <w:szCs w:val="22"/>
-                <w:shd w:val="clear" w:color="auto" w:fill="FFFFFF"/>
-              </w:rPr>
-              <w:t xml:space="preserve">, time is </w:t>
+              <w:t xml:space="preserve">Argument is up to 63 characters, time is </w:t>
             </w:r>
             <w:r>
               <w:rPr>
@@ -749,7 +729,19 @@
       </w:tr>
     </w:tbl>
     <w:p/>
+    <w:p/>
+    <w:p/>
+    <w:p/>
     <w:p>
+      <w:r>
+        <w:t>GET /v1/devices/{DEVICE_ID}/{VARIABLE}</w:t>
+      </w:r>
+    </w:p>
+    <w:p/>
+    <w:p>
+      <w:r>
+        <w:t>curl https://api.particle.io/v1/devices/33001c000347353137323334/debug?access_token=30a9c72b4fad3857cd88aeaebdc4e4ce03e8e1c3</w:t>
+      </w:r>
       <w:bookmarkStart w:id="0" w:name="_GoBack"/>
       <w:bookmarkEnd w:id="0"/>
     </w:p>

</xml_diff>

<commit_message>
add curl command to query current angle in documentation
</commit_message>
<xml_diff>
--- a/particle documentation.docx
+++ b/particle documentation.docx
@@ -202,29 +202,7 @@
                 <w:szCs w:val="22"/>
                 <w:shd w:val="clear" w:color="auto" w:fill="FFFFFF"/>
               </w:rPr>
-              <w:t>https://api.particle.io/v1/devices/&lt;device-id&gt;/</w:t>
-            </w:r>
-            <w:proofErr w:type="gramStart"/>
-            <w:r>
-              <w:rPr>
-                <w:rFonts w:ascii="Arial" w:hAnsi="Arial" w:cs="Arial"/>
-                <w:color w:val="000000"/>
-                <w:sz w:val="22"/>
-                <w:szCs w:val="22"/>
-                <w:shd w:val="clear" w:color="auto" w:fill="FFFFFF"/>
-              </w:rPr>
-              <w:t>pulse?access</w:t>
-            </w:r>
-            <w:proofErr w:type="gramEnd"/>
-            <w:r>
-              <w:rPr>
-                <w:rFonts w:ascii="Arial" w:hAnsi="Arial" w:cs="Arial"/>
-                <w:color w:val="000000"/>
-                <w:sz w:val="22"/>
-                <w:szCs w:val="22"/>
-                <w:shd w:val="clear" w:color="auto" w:fill="FFFFFF"/>
-              </w:rPr>
-              <w:t>_token=&lt;access-token&gt;</w:t>
+              <w:t>https://api.particle.io/v1/devices/&lt;device-id&gt;/pulse?access_token=&lt;access-token&gt;</w:t>
             </w:r>
           </w:p>
         </w:tc>
@@ -340,29 +318,7 @@
                 <w:szCs w:val="22"/>
                 <w:shd w:val="clear" w:color="auto" w:fill="FFFFFF"/>
               </w:rPr>
-              <w:t>https://api.particle.io/v1/devices/&lt;device-id&gt;/</w:t>
-            </w:r>
-            <w:proofErr w:type="gramStart"/>
-            <w:r>
-              <w:rPr>
-                <w:rFonts w:ascii="Arial" w:hAnsi="Arial" w:cs="Arial"/>
-                <w:color w:val="000000"/>
-                <w:sz w:val="22"/>
-                <w:szCs w:val="22"/>
-                <w:shd w:val="clear" w:color="auto" w:fill="FFFFFF"/>
-              </w:rPr>
-              <w:t>direction?access</w:t>
-            </w:r>
-            <w:proofErr w:type="gramEnd"/>
-            <w:r>
-              <w:rPr>
-                <w:rFonts w:ascii="Arial" w:hAnsi="Arial" w:cs="Arial"/>
-                <w:color w:val="000000"/>
-                <w:sz w:val="22"/>
-                <w:szCs w:val="22"/>
-                <w:shd w:val="clear" w:color="auto" w:fill="FFFFFF"/>
-              </w:rPr>
-              <w:t>_token=&lt;access-token&gt;</w:t>
+              <w:t>https://api.particle.io/v1/devices/&lt;device-id&gt;/direction?access_token=&lt;access-token&gt;</w:t>
             </w:r>
           </w:p>
         </w:tc>
@@ -379,20 +335,8 @@
                 <w:szCs w:val="22"/>
                 <w:shd w:val="clear" w:color="auto" w:fill="FFFFFF"/>
               </w:rPr>
-              <w:t>clockwise/</w:t>
-            </w:r>
-            <w:proofErr w:type="spellStart"/>
-            <w:r>
-              <w:rPr>
-                <w:rFonts w:ascii="Arial" w:hAnsi="Arial" w:cs="Arial"/>
-                <w:color w:val="000000"/>
-                <w:sz w:val="22"/>
-                <w:szCs w:val="22"/>
-                <w:shd w:val="clear" w:color="auto" w:fill="FFFFFF"/>
-              </w:rPr>
-              <w:t>anti_clockwise</w:t>
-            </w:r>
-            <w:proofErr w:type="spellEnd"/>
+              <w:t>clockwise/anti_clockwise</w:t>
+            </w:r>
           </w:p>
         </w:tc>
         <w:tc>
@@ -517,8 +461,6 @@
             <w:r>
               <w:t xml:space="preserve"> </w:t>
             </w:r>
-            <w:proofErr w:type="spellStart"/>
-            <w:proofErr w:type="gramStart"/>
             <w:r>
               <w:rPr>
                 <w:rFonts w:ascii="Arial" w:hAnsi="Arial" w:cs="Arial"/>
@@ -537,29 +479,7 @@
                 <w:szCs w:val="22"/>
                 <w:shd w:val="clear" w:color="auto" w:fill="FFFFFF"/>
               </w:rPr>
-              <w:t>?access</w:t>
-            </w:r>
-            <w:proofErr w:type="gramEnd"/>
-            <w:r>
-              <w:rPr>
-                <w:rFonts w:ascii="Arial" w:hAnsi="Arial" w:cs="Arial"/>
-                <w:color w:val="000000"/>
-                <w:sz w:val="22"/>
-                <w:szCs w:val="22"/>
-                <w:shd w:val="clear" w:color="auto" w:fill="FFFFFF"/>
-              </w:rPr>
-              <w:t>_token</w:t>
-            </w:r>
-            <w:proofErr w:type="spellEnd"/>
-            <w:r>
-              <w:rPr>
-                <w:rFonts w:ascii="Arial" w:hAnsi="Arial" w:cs="Arial"/>
-                <w:color w:val="000000"/>
-                <w:sz w:val="22"/>
-                <w:szCs w:val="22"/>
-                <w:shd w:val="clear" w:color="auto" w:fill="FFFFFF"/>
-              </w:rPr>
-              <w:t>=&lt;access-token&gt;</w:t>
+              <w:t>?access_token=&lt;access-token&gt;</w:t>
             </w:r>
           </w:p>
         </w:tc>
@@ -632,39 +552,15 @@
             <w:r>
               <w:t xml:space="preserve"> </w:t>
             </w:r>
-            <w:proofErr w:type="spellStart"/>
-            <w:proofErr w:type="gramStart"/>
-            <w:r>
-              <w:rPr>
-                <w:rFonts w:ascii="Arial" w:hAnsi="Arial" w:cs="Arial"/>
-                <w:color w:val="000000"/>
-                <w:sz w:val="22"/>
-                <w:szCs w:val="22"/>
-                <w:shd w:val="clear" w:color="auto" w:fill="FFFFFF"/>
-              </w:rPr>
-              <w:t>newSchedule?access</w:t>
-            </w:r>
-            <w:proofErr w:type="gramEnd"/>
-            <w:r>
-              <w:rPr>
-                <w:rFonts w:ascii="Arial" w:hAnsi="Arial" w:cs="Arial"/>
-                <w:color w:val="000000"/>
-                <w:sz w:val="22"/>
-                <w:szCs w:val="22"/>
-                <w:shd w:val="clear" w:color="auto" w:fill="FFFFFF"/>
-              </w:rPr>
-              <w:t>_token</w:t>
-            </w:r>
-            <w:proofErr w:type="spellEnd"/>
-            <w:r>
-              <w:rPr>
-                <w:rFonts w:ascii="Arial" w:hAnsi="Arial" w:cs="Arial"/>
-                <w:color w:val="000000"/>
-                <w:sz w:val="22"/>
-                <w:szCs w:val="22"/>
-                <w:shd w:val="clear" w:color="auto" w:fill="FFFFFF"/>
-              </w:rPr>
-              <w:t>=&lt;access-token&gt;</w:t>
+            <w:r>
+              <w:rPr>
+                <w:rFonts w:ascii="Arial" w:hAnsi="Arial" w:cs="Arial"/>
+                <w:color w:val="000000"/>
+                <w:sz w:val="22"/>
+                <w:szCs w:val="22"/>
+                <w:shd w:val="clear" w:color="auto" w:fill="FFFFFF"/>
+              </w:rPr>
+              <w:t>newSchedule?access_token=&lt;access-token&gt;</w:t>
             </w:r>
           </w:p>
         </w:tc>
@@ -740,10 +636,19 @@
     <w:p/>
     <w:p>
       <w:r>
-        <w:t>curl https://api.particle.io/v1/devices/33001c000347353137323334/debug?access_token=30a9c72b4fad3857cd88aeaebdc4e4ce03e8e1c3</w:t>
+        <w:t>curl https://api.particle.io/v1/devices/33001c000347353137323334/</w:t>
+      </w:r>
+      <w:r>
+        <w:t xml:space="preserve"> </w:t>
+      </w:r>
+      <w:r>
+        <w:t>currentAngle</w:t>
       </w:r>
       <w:bookmarkStart w:id="0" w:name="_GoBack"/>
       <w:bookmarkEnd w:id="0"/>
+      <w:r>
+        <w:t>?access_token=30a9c72b4fad3857cd88aeaebdc4e4ce03e8e1c3</w:t>
+      </w:r>
     </w:p>
     <w:sectPr>
       <w:pgSz w:w="12240" w:h="15840"/>

</xml_diff>

<commit_message>
fix complier error, change function name and documentation
</commit_message>
<xml_diff>
--- a/particle documentation.docx
+++ b/particle documentation.docx
@@ -202,29 +202,7 @@
                 <w:szCs w:val="22"/>
                 <w:shd w:val="clear" w:color="auto" w:fill="FFFFFF"/>
               </w:rPr>
-              <w:t>https://api.particle.io/v1/devices/&lt;device-id&gt;/</w:t>
-            </w:r>
-            <w:proofErr w:type="gramStart"/>
-            <w:r>
-              <w:rPr>
-                <w:rFonts w:ascii="Arial" w:hAnsi="Arial" w:cs="Arial"/>
-                <w:color w:val="000000"/>
-                <w:sz w:val="22"/>
-                <w:szCs w:val="22"/>
-                <w:shd w:val="clear" w:color="auto" w:fill="FFFFFF"/>
-              </w:rPr>
-              <w:t>pulse?access</w:t>
-            </w:r>
-            <w:proofErr w:type="gramEnd"/>
-            <w:r>
-              <w:rPr>
-                <w:rFonts w:ascii="Arial" w:hAnsi="Arial" w:cs="Arial"/>
-                <w:color w:val="000000"/>
-                <w:sz w:val="22"/>
-                <w:szCs w:val="22"/>
-                <w:shd w:val="clear" w:color="auto" w:fill="FFFFFF"/>
-              </w:rPr>
-              <w:t>_token=&lt;access-token&gt;</w:t>
+              <w:t>https://api.particle.io/v1/devices/&lt;device-id&gt;/pulse?access_token=&lt;access-token&gt;</w:t>
             </w:r>
           </w:p>
         </w:tc>
@@ -340,29 +318,7 @@
                 <w:szCs w:val="22"/>
                 <w:shd w:val="clear" w:color="auto" w:fill="FFFFFF"/>
               </w:rPr>
-              <w:t>https://api.particle.io/v1/devices/&lt;device-id&gt;/</w:t>
-            </w:r>
-            <w:proofErr w:type="gramStart"/>
-            <w:r>
-              <w:rPr>
-                <w:rFonts w:ascii="Arial" w:hAnsi="Arial" w:cs="Arial"/>
-                <w:color w:val="000000"/>
-                <w:sz w:val="22"/>
-                <w:szCs w:val="22"/>
-                <w:shd w:val="clear" w:color="auto" w:fill="FFFFFF"/>
-              </w:rPr>
-              <w:t>direction?access</w:t>
-            </w:r>
-            <w:proofErr w:type="gramEnd"/>
-            <w:r>
-              <w:rPr>
-                <w:rFonts w:ascii="Arial" w:hAnsi="Arial" w:cs="Arial"/>
-                <w:color w:val="000000"/>
-                <w:sz w:val="22"/>
-                <w:szCs w:val="22"/>
-                <w:shd w:val="clear" w:color="auto" w:fill="FFFFFF"/>
-              </w:rPr>
-              <w:t>_token=&lt;access-token&gt;</w:t>
+              <w:t>https://api.particle.io/v1/devices/&lt;device-id&gt;/direction?access_token=&lt;access-token&gt;</w:t>
             </w:r>
           </w:p>
         </w:tc>
@@ -505,7 +461,6 @@
             <w:r>
               <w:t xml:space="preserve"> </w:t>
             </w:r>
-            <w:proofErr w:type="gramStart"/>
             <w:r>
               <w:rPr>
                 <w:rFonts w:ascii="Arial" w:hAnsi="Arial" w:cs="Arial"/>
@@ -524,18 +479,7 @@
                 <w:szCs w:val="22"/>
                 <w:shd w:val="clear" w:color="auto" w:fill="FFFFFF"/>
               </w:rPr>
-              <w:t>?access</w:t>
-            </w:r>
-            <w:proofErr w:type="gramEnd"/>
-            <w:r>
-              <w:rPr>
-                <w:rFonts w:ascii="Arial" w:hAnsi="Arial" w:cs="Arial"/>
-                <w:color w:val="000000"/>
-                <w:sz w:val="22"/>
-                <w:szCs w:val="22"/>
-                <w:shd w:val="clear" w:color="auto" w:fill="FFFFFF"/>
-              </w:rPr>
-              <w:t>_token=&lt;access-token&gt;</w:t>
+              <w:t>?access_token=&lt;access-token&gt;</w:t>
             </w:r>
           </w:p>
         </w:tc>
@@ -608,27 +552,15 @@
             <w:r>
               <w:t xml:space="preserve"> </w:t>
             </w:r>
-            <w:proofErr w:type="gramStart"/>
-            <w:r>
-              <w:rPr>
-                <w:rFonts w:ascii="Arial" w:hAnsi="Arial" w:cs="Arial"/>
-                <w:color w:val="000000"/>
-                <w:sz w:val="22"/>
-                <w:szCs w:val="22"/>
-                <w:shd w:val="clear" w:color="auto" w:fill="FFFFFF"/>
-              </w:rPr>
-              <w:t>newSchedule?access</w:t>
-            </w:r>
-            <w:proofErr w:type="gramEnd"/>
-            <w:r>
-              <w:rPr>
-                <w:rFonts w:ascii="Arial" w:hAnsi="Arial" w:cs="Arial"/>
-                <w:color w:val="000000"/>
-                <w:sz w:val="22"/>
-                <w:szCs w:val="22"/>
-                <w:shd w:val="clear" w:color="auto" w:fill="FFFFFF"/>
-              </w:rPr>
-              <w:t>_token=&lt;access-token&gt;</w:t>
+            <w:r>
+              <w:rPr>
+                <w:rFonts w:ascii="Arial" w:hAnsi="Arial" w:cs="Arial"/>
+                <w:color w:val="000000"/>
+                <w:sz w:val="22"/>
+                <w:szCs w:val="22"/>
+                <w:shd w:val="clear" w:color="auto" w:fill="FFFFFF"/>
+              </w:rPr>
+              <w:t>newSchedule?access_token=&lt;access-token&gt;</w:t>
             </w:r>
           </w:p>
         </w:tc>
@@ -742,26 +674,15 @@
             <w:r>
               <w:t xml:space="preserve"> </w:t>
             </w:r>
-            <w:proofErr w:type="gramStart"/>
-            <w:r>
-              <w:rPr>
-                <w:rFonts w:ascii="Arial" w:hAnsi="Arial" w:cs="Arial"/>
-                <w:color w:val="000000"/>
-                <w:sz w:val="22"/>
-                <w:szCs w:val="22"/>
-                <w:shd w:val="clear" w:color="auto" w:fill="FFFFFF"/>
-              </w:rPr>
-              <w:t>discardSchedule</w:t>
-            </w:r>
-            <w:r>
-              <w:rPr>
-                <w:rFonts w:ascii="Arial" w:hAnsi="Arial" w:cs="Arial"/>
-                <w:color w:val="000000"/>
-                <w:sz w:val="22"/>
-                <w:szCs w:val="22"/>
-                <w:shd w:val="clear" w:color="auto" w:fill="FFFFFF"/>
-              </w:rPr>
-              <w:t>?ac</w:t>
+            <w:r>
+              <w:rPr>
+                <w:rFonts w:ascii="Arial" w:hAnsi="Arial" w:cs="Arial"/>
+                <w:color w:val="000000"/>
+                <w:sz w:val="22"/>
+                <w:szCs w:val="22"/>
+                <w:shd w:val="clear" w:color="auto" w:fill="FFFFFF"/>
+              </w:rPr>
+              <w:t>discardSch</w:t>
             </w:r>
             <w:bookmarkStart w:id="0" w:name="_GoBack"/>
             <w:bookmarkEnd w:id="0"/>
@@ -773,18 +694,7 @@
                 <w:szCs w:val="22"/>
                 <w:shd w:val="clear" w:color="auto" w:fill="FFFFFF"/>
               </w:rPr>
-              <w:t>cess</w:t>
-            </w:r>
-            <w:proofErr w:type="gramEnd"/>
-            <w:r>
-              <w:rPr>
-                <w:rFonts w:ascii="Arial" w:hAnsi="Arial" w:cs="Arial"/>
-                <w:color w:val="000000"/>
-                <w:sz w:val="22"/>
-                <w:szCs w:val="22"/>
-                <w:shd w:val="clear" w:color="auto" w:fill="FFFFFF"/>
-              </w:rPr>
-              <w:t>_token=&lt;access-token&gt;</w:t>
+              <w:t>?access_token=&lt;access-token&gt;</w:t>
             </w:r>
           </w:p>
         </w:tc>
@@ -833,16 +743,11 @@
       <w:r>
         <w:t xml:space="preserve"> </w:t>
       </w:r>
-      <w:proofErr w:type="gramStart"/>
       <w:r>
         <w:t>currentAngle</w:t>
       </w:r>
       <w:r>
-        <w:t>?access</w:t>
-      </w:r>
-      <w:proofErr w:type="gramEnd"/>
-      <w:r>
-        <w:t>_token=30a9c72b4fad3857cd88aeaebdc4e4ce03e8e1c3</w:t>
+        <w:t>?access_token=30a9c72b4fad3857cd88aeaebdc4e4ce03e8e1c3</w:t>
       </w:r>
     </w:p>
     <w:sectPr>

</xml_diff>